<commit_message>
updates notes and code examples
</commit_message>
<xml_diff>
--- a/notes/udemy/cpp_basics/notes/6_conditional_statements.docx
+++ b/notes/udemy/cpp_basics/notes/6_conditional_statements.docx
@@ -11,7 +11,7 @@
           <wp:inline distT="0" distB="0" distL="0" distR="0" wp14:anchorId="706EDE89" wp14:editId="685C2F8B">
             <wp:extent cx="5848350" cy="1676400"/>
             <wp:effectExtent l="0" t="0" r="0" b="0"/>
-            <wp:docPr id="1" name="Picture 1"/>
+            <wp:docPr id="1" name="Picture 1" descr="Text&#10;&#10;Description automatically generated"/>
             <wp:cNvGraphicFramePr>
               <a:graphicFrameLocks xmlns:a="http://schemas.openxmlformats.org/drawingml/2006/main" noChangeAspect="1"/>
             </wp:cNvGraphicFramePr>
@@ -19,7 +19,7 @@
               <a:graphicData uri="http://schemas.openxmlformats.org/drawingml/2006/picture">
                 <pic:pic xmlns:pic="http://schemas.openxmlformats.org/drawingml/2006/picture">
                   <pic:nvPicPr>
-                    <pic:cNvPr id="1" name=""/>
+                    <pic:cNvPr id="1" name="Picture 1" descr="Text&#10;&#10;Description automatically generated"/>
                     <pic:cNvPicPr/>
                   </pic:nvPicPr>
                   <pic:blipFill>
@@ -32,6 +32,173 @@
                     <a:xfrm>
                       <a:off x="0" y="0"/>
                       <a:ext cx="5848350" cy="1676400"/>
+                    </a:xfrm>
+                    <a:prstGeom prst="rect">
+                      <a:avLst/>
+                    </a:prstGeom>
+                  </pic:spPr>
+                </pic:pic>
+              </a:graphicData>
+            </a:graphic>
+          </wp:inline>
+        </w:drawing>
+      </w:r>
+    </w:p>
+    <w:p>
+      <w:r>
+        <w:rPr>
+          <w:noProof/>
+        </w:rPr>
+        <w:drawing>
+          <wp:inline distT="0" distB="0" distL="0" distR="0" wp14:anchorId="4381C177" wp14:editId="2188BBC5">
+            <wp:extent cx="5943600" cy="3148330"/>
+            <wp:effectExtent l="0" t="0" r="0" b="0"/>
+            <wp:docPr id="2" name="Picture 2" descr="Graphical user interface, text, application&#10;&#10;Description automatically generated"/>
+            <wp:cNvGraphicFramePr>
+              <a:graphicFrameLocks xmlns:a="http://schemas.openxmlformats.org/drawingml/2006/main" noChangeAspect="1"/>
+            </wp:cNvGraphicFramePr>
+            <a:graphic xmlns:a="http://schemas.openxmlformats.org/drawingml/2006/main">
+              <a:graphicData uri="http://schemas.openxmlformats.org/drawingml/2006/picture">
+                <pic:pic xmlns:pic="http://schemas.openxmlformats.org/drawingml/2006/picture">
+                  <pic:nvPicPr>
+                    <pic:cNvPr id="2" name="Picture 2" descr="Graphical user interface, text, application&#10;&#10;Description automatically generated"/>
+                    <pic:cNvPicPr/>
+                  </pic:nvPicPr>
+                  <pic:blipFill>
+                    <a:blip r:embed="rId5"/>
+                    <a:stretch>
+                      <a:fillRect/>
+                    </a:stretch>
+                  </pic:blipFill>
+                  <pic:spPr>
+                    <a:xfrm>
+                      <a:off x="0" y="0"/>
+                      <a:ext cx="5943600" cy="3148330"/>
+                    </a:xfrm>
+                    <a:prstGeom prst="rect">
+                      <a:avLst/>
+                    </a:prstGeom>
+                  </pic:spPr>
+                </pic:pic>
+              </a:graphicData>
+            </a:graphic>
+          </wp:inline>
+        </w:drawing>
+      </w:r>
+    </w:p>
+    <w:p>
+      <w:r>
+        <w:rPr>
+          <w:noProof/>
+        </w:rPr>
+        <w:lastRenderedPageBreak/>
+        <w:drawing>
+          <wp:inline distT="0" distB="0" distL="0" distR="0" wp14:anchorId="5EB44AFB" wp14:editId="7E891B05">
+            <wp:extent cx="5943600" cy="3428365"/>
+            <wp:effectExtent l="0" t="0" r="0" b="635"/>
+            <wp:docPr id="3" name="Picture 3" descr="Text&#10;&#10;Description automatically generated"/>
+            <wp:cNvGraphicFramePr>
+              <a:graphicFrameLocks xmlns:a="http://schemas.openxmlformats.org/drawingml/2006/main" noChangeAspect="1"/>
+            </wp:cNvGraphicFramePr>
+            <a:graphic xmlns:a="http://schemas.openxmlformats.org/drawingml/2006/main">
+              <a:graphicData uri="http://schemas.openxmlformats.org/drawingml/2006/picture">
+                <pic:pic xmlns:pic="http://schemas.openxmlformats.org/drawingml/2006/picture">
+                  <pic:nvPicPr>
+                    <pic:cNvPr id="3" name="Picture 3" descr="Text&#10;&#10;Description automatically generated"/>
+                    <pic:cNvPicPr/>
+                  </pic:nvPicPr>
+                  <pic:blipFill>
+                    <a:blip r:embed="rId6"/>
+                    <a:stretch>
+                      <a:fillRect/>
+                    </a:stretch>
+                  </pic:blipFill>
+                  <pic:spPr>
+                    <a:xfrm>
+                      <a:off x="0" y="0"/>
+                      <a:ext cx="5943600" cy="3428365"/>
+                    </a:xfrm>
+                    <a:prstGeom prst="rect">
+                      <a:avLst/>
+                    </a:prstGeom>
+                  </pic:spPr>
+                </pic:pic>
+              </a:graphicData>
+            </a:graphic>
+          </wp:inline>
+        </w:drawing>
+      </w:r>
+      <w:r>
+        <w:rPr>
+          <w:noProof/>
+        </w:rPr>
+        <w:drawing>
+          <wp:inline distT="0" distB="0" distL="0" distR="0" wp14:anchorId="1B3474AD" wp14:editId="4C607FE5">
+            <wp:extent cx="5943600" cy="2210435"/>
+            <wp:effectExtent l="0" t="0" r="0" b="0"/>
+            <wp:docPr id="4" name="Picture 4" descr="A screenshot of a computer&#10;&#10;Description automatically generated with low confidence"/>
+            <wp:cNvGraphicFramePr>
+              <a:graphicFrameLocks xmlns:a="http://schemas.openxmlformats.org/drawingml/2006/main" noChangeAspect="1"/>
+            </wp:cNvGraphicFramePr>
+            <a:graphic xmlns:a="http://schemas.openxmlformats.org/drawingml/2006/main">
+              <a:graphicData uri="http://schemas.openxmlformats.org/drawingml/2006/picture">
+                <pic:pic xmlns:pic="http://schemas.openxmlformats.org/drawingml/2006/picture">
+                  <pic:nvPicPr>
+                    <pic:cNvPr id="4" name="Picture 4" descr="A screenshot of a computer&#10;&#10;Description automatically generated with low confidence"/>
+                    <pic:cNvPicPr/>
+                  </pic:nvPicPr>
+                  <pic:blipFill>
+                    <a:blip r:embed="rId7"/>
+                    <a:stretch>
+                      <a:fillRect/>
+                    </a:stretch>
+                  </pic:blipFill>
+                  <pic:spPr>
+                    <a:xfrm>
+                      <a:off x="0" y="0"/>
+                      <a:ext cx="5943600" cy="2210435"/>
+                    </a:xfrm>
+                    <a:prstGeom prst="rect">
+                      <a:avLst/>
+                    </a:prstGeom>
+                  </pic:spPr>
+                </pic:pic>
+              </a:graphicData>
+            </a:graphic>
+          </wp:inline>
+        </w:drawing>
+      </w:r>
+    </w:p>
+    <w:p>
+      <w:r>
+        <w:rPr>
+          <w:noProof/>
+        </w:rPr>
+        <w:drawing>
+          <wp:inline distT="0" distB="0" distL="0" distR="0" wp14:anchorId="340F1D93" wp14:editId="5C37C621">
+            <wp:extent cx="5943600" cy="1290320"/>
+            <wp:effectExtent l="0" t="0" r="0" b="5080"/>
+            <wp:docPr id="5" name="Picture 5" descr="Text&#10;&#10;Description automatically generated with medium confidence"/>
+            <wp:cNvGraphicFramePr>
+              <a:graphicFrameLocks xmlns:a="http://schemas.openxmlformats.org/drawingml/2006/main" noChangeAspect="1"/>
+            </wp:cNvGraphicFramePr>
+            <a:graphic xmlns:a="http://schemas.openxmlformats.org/drawingml/2006/main">
+              <a:graphicData uri="http://schemas.openxmlformats.org/drawingml/2006/picture">
+                <pic:pic xmlns:pic="http://schemas.openxmlformats.org/drawingml/2006/picture">
+                  <pic:nvPicPr>
+                    <pic:cNvPr id="5" name="Picture 5" descr="Text&#10;&#10;Description automatically generated with medium confidence"/>
+                    <pic:cNvPicPr/>
+                  </pic:nvPicPr>
+                  <pic:blipFill>
+                    <a:blip r:embed="rId8"/>
+                    <a:stretch>
+                      <a:fillRect/>
+                    </a:stretch>
+                  </pic:blipFill>
+                  <pic:spPr>
+                    <a:xfrm>
+                      <a:off x="0" y="0"/>
+                      <a:ext cx="5943600" cy="1290320"/>
                     </a:xfrm>
                     <a:prstGeom prst="rect">
                       <a:avLst/>

</xml_diff>